<commit_message>
Updated the midterm report for giving an explanation of the Verilog circuit modules.
</commit_message>
<xml_diff>
--- a/Reports/Midterm Report.docx
+++ b/Reports/Midterm Report.docx
@@ -294,7 +294,29 @@
           <w:sz w:val="28"/>
           <w:szCs w:val="28"/>
         </w:rPr>
-        <w:t>Training the Network with PyTorch:</w:t>
+        <w:t xml:space="preserve">Training the Network with </w:t>
+      </w:r>
+      <w:proofErr w:type="spellStart"/>
+      <w:r>
+        <w:rPr>
+          <w:rFonts w:ascii="Times New Roman" w:hAnsi="Times New Roman" w:cs="Times New Roman"/>
+          <w:b/>
+          <w:bCs/>
+          <w:sz w:val="28"/>
+          <w:szCs w:val="28"/>
+        </w:rPr>
+        <w:t>PyTorch</w:t>
+      </w:r>
+      <w:proofErr w:type="spellEnd"/>
+      <w:r>
+        <w:rPr>
+          <w:rFonts w:ascii="Times New Roman" w:hAnsi="Times New Roman" w:cs="Times New Roman"/>
+          <w:b/>
+          <w:bCs/>
+          <w:sz w:val="28"/>
+          <w:szCs w:val="28"/>
+        </w:rPr>
+        <w:t>:</w:t>
       </w:r>
     </w:p>
     <w:p>
@@ -427,7 +449,63 @@
           <w:sz w:val="24"/>
           <w:szCs w:val="24"/>
         </w:rPr>
-        <w:t xml:space="preserve"> Output the results to a json file called best_results.json. I even made a history_best_results.json for keeping track of the previous best results. That was done so I could the parameters that got me to the best result the quickest. </w:t>
+        <w:t xml:space="preserve"> Output the results to a json file called </w:t>
+      </w:r>
+      <w:proofErr w:type="spellStart"/>
+      <w:r>
+        <w:rPr>
+          <w:rFonts w:ascii="Times New Roman" w:hAnsi="Times New Roman" w:cs="Times New Roman"/>
+          <w:sz w:val="24"/>
+          <w:szCs w:val="24"/>
+        </w:rPr>
+        <w:t>best_</w:t>
+      </w:r>
+      <w:proofErr w:type="gramStart"/>
+      <w:r>
+        <w:rPr>
+          <w:rFonts w:ascii="Times New Roman" w:hAnsi="Times New Roman" w:cs="Times New Roman"/>
+          <w:sz w:val="24"/>
+          <w:szCs w:val="24"/>
+        </w:rPr>
+        <w:t>results.json</w:t>
+      </w:r>
+      <w:proofErr w:type="spellEnd"/>
+      <w:proofErr w:type="gramEnd"/>
+      <w:r>
+        <w:rPr>
+          <w:rFonts w:ascii="Times New Roman" w:hAnsi="Times New Roman" w:cs="Times New Roman"/>
+          <w:sz w:val="24"/>
+          <w:szCs w:val="24"/>
+        </w:rPr>
+        <w:t xml:space="preserve">. I even made a </w:t>
+      </w:r>
+      <w:proofErr w:type="spellStart"/>
+      <w:r>
+        <w:rPr>
+          <w:rFonts w:ascii="Times New Roman" w:hAnsi="Times New Roman" w:cs="Times New Roman"/>
+          <w:sz w:val="24"/>
+          <w:szCs w:val="24"/>
+        </w:rPr>
+        <w:t>history_best_</w:t>
+      </w:r>
+      <w:proofErr w:type="gramStart"/>
+      <w:r>
+        <w:rPr>
+          <w:rFonts w:ascii="Times New Roman" w:hAnsi="Times New Roman" w:cs="Times New Roman"/>
+          <w:sz w:val="24"/>
+          <w:szCs w:val="24"/>
+        </w:rPr>
+        <w:t>results.json</w:t>
+      </w:r>
+      <w:proofErr w:type="spellEnd"/>
+      <w:proofErr w:type="gramEnd"/>
+      <w:r>
+        <w:rPr>
+          <w:rFonts w:ascii="Times New Roman" w:hAnsi="Times New Roman" w:cs="Times New Roman"/>
+          <w:sz w:val="24"/>
+          <w:szCs w:val="24"/>
+        </w:rPr>
+        <w:t xml:space="preserve"> for keeping track of the previous best results. That was done so I could the parameters that got me to the best result the quickest. </w:t>
       </w:r>
     </w:p>
     <w:p>
@@ -516,7 +594,25 @@
           <w:sz w:val="24"/>
           <w:szCs w:val="24"/>
         </w:rPr>
-        <w:t xml:space="preserve">since that is the amount of pixels we will be processing in from the 28x28 grayscale image. </w:t>
+        <w:t xml:space="preserve">since that is the amount of </w:t>
+      </w:r>
+      <w:proofErr w:type="gramStart"/>
+      <w:r>
+        <w:rPr>
+          <w:rFonts w:ascii="Times New Roman" w:hAnsi="Times New Roman" w:cs="Times New Roman"/>
+          <w:sz w:val="24"/>
+          <w:szCs w:val="24"/>
+        </w:rPr>
+        <w:t>pixels</w:t>
+      </w:r>
+      <w:proofErr w:type="gramEnd"/>
+      <w:r>
+        <w:rPr>
+          <w:rFonts w:ascii="Times New Roman" w:hAnsi="Times New Roman" w:cs="Times New Roman"/>
+          <w:sz w:val="24"/>
+          <w:szCs w:val="24"/>
+        </w:rPr>
+        <w:t xml:space="preserve"> we will be processing in from the 28x28 grayscale image. </w:t>
       </w:r>
     </w:p>
     <w:p>
@@ -542,6 +638,7 @@
         <w:t xml:space="preserve">The single linear layer will take in those 784 values into each of the 64 nodes to output the 64 values. So that means each node has 784 weights and there are 64 biases one for each node. 64 just seemed like a nice value to output, and it was recommended by </w:t>
       </w:r>
       <w:hyperlink r:id="rId5" w:history="1">
+        <w:proofErr w:type="spellStart"/>
         <w:r>
           <w:rPr>
             <w:rStyle w:val="Hyperlink"/>
@@ -551,6 +648,7 @@
           </w:rPr>
           <w:t>sentdex</w:t>
         </w:r>
+        <w:proofErr w:type="spellEnd"/>
       </w:hyperlink>
       <w:r>
         <w:rPr>
@@ -581,7 +679,25 @@
           <w:sz w:val="24"/>
           <w:szCs w:val="24"/>
         </w:rPr>
-        <w:t xml:space="preserve">The output layer is required to output 10 values unless I do a softmax function. Those values correspond to the </w:t>
+        <w:t xml:space="preserve">The output layer is required to output 10 values unless I do a </w:t>
+      </w:r>
+      <w:proofErr w:type="spellStart"/>
+      <w:r>
+        <w:rPr>
+          <w:rFonts w:ascii="Times New Roman" w:hAnsi="Times New Roman" w:cs="Times New Roman"/>
+          <w:sz w:val="24"/>
+          <w:szCs w:val="24"/>
+        </w:rPr>
+        <w:t>softmax</w:t>
+      </w:r>
+      <w:proofErr w:type="spellEnd"/>
+      <w:r>
+        <w:rPr>
+          <w:rFonts w:ascii="Times New Roman" w:hAnsi="Times New Roman" w:cs="Times New Roman"/>
+          <w:sz w:val="24"/>
+          <w:szCs w:val="24"/>
+        </w:rPr>
+        <w:t xml:space="preserve"> function. Those values correspond to the </w:t>
       </w:r>
       <w:r>
         <w:rPr>
@@ -921,8 +1037,28 @@
           <w:sz w:val="24"/>
           <w:szCs w:val="24"/>
         </w:rPr>
-        <w:t>Inside Python-Parsing I setup the main.py script to loop through the best_results.json</w:t>
-      </w:r>
+        <w:t xml:space="preserve">Inside Python-Parsing I setup the main.py script to loop through the </w:t>
+      </w:r>
+      <w:proofErr w:type="spellStart"/>
+      <w:r>
+        <w:rPr>
+          <w:rFonts w:ascii="Times New Roman" w:hAnsi="Times New Roman" w:cs="Times New Roman"/>
+          <w:sz w:val="24"/>
+          <w:szCs w:val="24"/>
+        </w:rPr>
+        <w:t>best_</w:t>
+      </w:r>
+      <w:proofErr w:type="gramStart"/>
+      <w:r>
+        <w:rPr>
+          <w:rFonts w:ascii="Times New Roman" w:hAnsi="Times New Roman" w:cs="Times New Roman"/>
+          <w:sz w:val="24"/>
+          <w:szCs w:val="24"/>
+        </w:rPr>
+        <w:t>results.json</w:t>
+      </w:r>
+      <w:proofErr w:type="spellEnd"/>
+      <w:proofErr w:type="gramEnd"/>
       <w:r>
         <w:rPr>
           <w:rFonts w:ascii="Times New Roman" w:hAnsi="Times New Roman" w:cs="Times New Roman"/>
@@ -1010,7 +1146,27 @@
           <w:sz w:val="24"/>
           <w:szCs w:val="24"/>
         </w:rPr>
-        <w:t xml:space="preserve">Using Qm.n notation I did Q17.14. These values were chosen for the 32-bit address. </w:t>
+        <w:t xml:space="preserve">Using </w:t>
+      </w:r>
+      <w:proofErr w:type="spellStart"/>
+      <w:proofErr w:type="gramStart"/>
+      <w:r>
+        <w:rPr>
+          <w:rFonts w:ascii="Times New Roman" w:hAnsi="Times New Roman" w:cs="Times New Roman"/>
+          <w:sz w:val="24"/>
+          <w:szCs w:val="24"/>
+        </w:rPr>
+        <w:t>Qm.n</w:t>
+      </w:r>
+      <w:proofErr w:type="spellEnd"/>
+      <w:proofErr w:type="gramEnd"/>
+      <w:r>
+        <w:rPr>
+          <w:rFonts w:ascii="Times New Roman" w:hAnsi="Times New Roman" w:cs="Times New Roman"/>
+          <w:sz w:val="24"/>
+          <w:szCs w:val="24"/>
+        </w:rPr>
+        <w:t xml:space="preserve"> notation I did Q17.14. These values were chosen for the 32-bit address. </w:t>
       </w:r>
     </w:p>
     <w:p>
@@ -1235,7 +1391,25 @@
           <w:sz w:val="24"/>
           <w:szCs w:val="24"/>
         </w:rPr>
-        <w:t xml:space="preserve"> once I get everything implemented in order to have better accuracy)</w:t>
+        <w:t xml:space="preserve"> once I get everything implemented </w:t>
+      </w:r>
+      <w:proofErr w:type="gramStart"/>
+      <w:r>
+        <w:rPr>
+          <w:rFonts w:ascii="Times New Roman" w:hAnsi="Times New Roman" w:cs="Times New Roman"/>
+          <w:sz w:val="24"/>
+          <w:szCs w:val="24"/>
+        </w:rPr>
+        <w:t>in order to</w:t>
+      </w:r>
+      <w:proofErr w:type="gramEnd"/>
+      <w:r>
+        <w:rPr>
+          <w:rFonts w:ascii="Times New Roman" w:hAnsi="Times New Roman" w:cs="Times New Roman"/>
+          <w:sz w:val="24"/>
+          <w:szCs w:val="24"/>
+        </w:rPr>
+        <w:t xml:space="preserve"> have better accuracy)</w:t>
       </w:r>
     </w:p>
     <w:p>
@@ -1391,15 +1565,15 @@
           <w:sz w:val="24"/>
           <w:szCs w:val="24"/>
         </w:rPr>
-        <w:t>Half Adder</w:t>
-      </w:r>
-      <w:r>
-        <w:rPr>
-          <w:rFonts w:ascii="Times New Roman" w:hAnsi="Times New Roman" w:cs="Times New Roman"/>
-          <w:sz w:val="24"/>
-          <w:szCs w:val="24"/>
-        </w:rPr>
-        <w:t xml:space="preserve"> </w:t>
+        <w:t>Half Adde</w:t>
+      </w:r>
+      <w:r>
+        <w:rPr>
+          <w:rFonts w:ascii="Times New Roman" w:hAnsi="Times New Roman" w:cs="Times New Roman"/>
+          <w:sz w:val="24"/>
+          <w:szCs w:val="24"/>
+        </w:rPr>
+        <w:t xml:space="preserve">r </w:t>
       </w:r>
     </w:p>
     <w:p>
@@ -1476,7 +1650,23 @@
           <w:sz w:val="24"/>
           <w:szCs w:val="24"/>
         </w:rPr>
-        <w:t xml:space="preserve"> 4-bit Carry Look Ahead Adder</w:t>
+        <w:t xml:space="preserve"> 4-bit Carry Look</w:t>
+      </w:r>
+      <w:r>
+        <w:rPr>
+          <w:rFonts w:ascii="Times New Roman" w:hAnsi="Times New Roman" w:cs="Times New Roman"/>
+          <w:sz w:val="24"/>
+          <w:szCs w:val="24"/>
+        </w:rPr>
+        <w:t>a</w:t>
+      </w:r>
+      <w:r>
+        <w:rPr>
+          <w:rFonts w:ascii="Times New Roman" w:hAnsi="Times New Roman" w:cs="Times New Roman"/>
+          <w:sz w:val="24"/>
+          <w:szCs w:val="24"/>
+        </w:rPr>
+        <w:t>head Adder</w:t>
       </w:r>
     </w:p>
     <w:p>
@@ -1522,7 +1712,25 @@
           <w:sz w:val="24"/>
           <w:szCs w:val="24"/>
         </w:rPr>
-        <w:t xml:space="preserve"> Relu function circuit that just outputs the value passed in if it’s greater than 0, and if not just 0. </w:t>
+        <w:t xml:space="preserve"> </w:t>
+      </w:r>
+      <w:proofErr w:type="spellStart"/>
+      <w:r>
+        <w:rPr>
+          <w:rFonts w:ascii="Times New Roman" w:hAnsi="Times New Roman" w:cs="Times New Roman"/>
+          <w:sz w:val="24"/>
+          <w:szCs w:val="24"/>
+        </w:rPr>
+        <w:t>Relu</w:t>
+      </w:r>
+      <w:proofErr w:type="spellEnd"/>
+      <w:r>
+        <w:rPr>
+          <w:rFonts w:ascii="Times New Roman" w:hAnsi="Times New Roman" w:cs="Times New Roman"/>
+          <w:sz w:val="24"/>
+          <w:szCs w:val="24"/>
+        </w:rPr>
+        <w:t xml:space="preserve"> function circuit that just outputs the value passed in if it’s greater than 0, and if not just 0. </w:t>
       </w:r>
       <w:r>
         <w:rPr>
@@ -1601,34 +1809,106 @@
           <w:sz w:val="24"/>
           <w:szCs w:val="24"/>
         </w:rPr>
-        <w:t xml:space="preserve">I made designs </w:t>
-      </w:r>
-      <w:r>
-        <w:rPr>
-          <w:rFonts w:ascii="Times New Roman" w:hAnsi="Times New Roman" w:cs="Times New Roman"/>
-          <w:sz w:val="24"/>
-          <w:szCs w:val="24"/>
-        </w:rPr>
-        <w:t xml:space="preserve">(going to save pictures of the designs for the final report) </w:t>
-      </w:r>
-      <w:r>
-        <w:rPr>
-          <w:rFonts w:ascii="Times New Roman" w:hAnsi="Times New Roman" w:cs="Times New Roman"/>
-          <w:sz w:val="24"/>
-          <w:szCs w:val="24"/>
-        </w:rPr>
-        <w:t xml:space="preserve">for how I thought the Verilog code should be, and then coded them along with the corresponding testbenches. I then tested them in </w:t>
+        <w:t>I</w:t>
+      </w:r>
+      <w:r>
+        <w:rPr>
+          <w:rFonts w:ascii="Times New Roman" w:hAnsi="Times New Roman" w:cs="Times New Roman"/>
+          <w:sz w:val="24"/>
+          <w:szCs w:val="24"/>
+        </w:rPr>
+        <w:t xml:space="preserve"> design modules first by hand to get the logic then wrote out how I think the Verilog code should be (I will save the designs for the final report)</w:t>
+      </w:r>
+      <w:r>
+        <w:rPr>
+          <w:rFonts w:ascii="Times New Roman" w:hAnsi="Times New Roman" w:cs="Times New Roman"/>
+          <w:sz w:val="24"/>
+          <w:szCs w:val="24"/>
+        </w:rPr>
+        <w:t xml:space="preserve">, and </w:t>
+      </w:r>
+      <w:r>
+        <w:rPr>
+          <w:rFonts w:ascii="Times New Roman" w:hAnsi="Times New Roman" w:cs="Times New Roman"/>
+          <w:sz w:val="24"/>
+          <w:szCs w:val="24"/>
+        </w:rPr>
+        <w:t>then</w:t>
+      </w:r>
+      <w:r>
+        <w:rPr>
+          <w:rFonts w:ascii="Times New Roman" w:hAnsi="Times New Roman" w:cs="Times New Roman"/>
+          <w:sz w:val="24"/>
+          <w:szCs w:val="24"/>
+        </w:rPr>
+        <w:t xml:space="preserve"> coded </w:t>
+      </w:r>
+      <w:r>
+        <w:rPr>
+          <w:rFonts w:ascii="Times New Roman" w:hAnsi="Times New Roman" w:cs="Times New Roman"/>
+          <w:sz w:val="24"/>
+          <w:szCs w:val="24"/>
+        </w:rPr>
+        <w:t>the circuits</w:t>
+      </w:r>
+      <w:r>
+        <w:rPr>
+          <w:rFonts w:ascii="Times New Roman" w:hAnsi="Times New Roman" w:cs="Times New Roman"/>
+          <w:sz w:val="24"/>
+          <w:szCs w:val="24"/>
+        </w:rPr>
+        <w:t xml:space="preserve"> </w:t>
+      </w:r>
+      <w:r>
+        <w:rPr>
+          <w:rFonts w:ascii="Times New Roman" w:hAnsi="Times New Roman" w:cs="Times New Roman"/>
+          <w:sz w:val="24"/>
+          <w:szCs w:val="24"/>
+        </w:rPr>
+        <w:t xml:space="preserve">and their </w:t>
+      </w:r>
+      <w:r>
+        <w:rPr>
+          <w:rFonts w:ascii="Times New Roman" w:hAnsi="Times New Roman" w:cs="Times New Roman"/>
+          <w:sz w:val="24"/>
+          <w:szCs w:val="24"/>
+        </w:rPr>
+        <w:t xml:space="preserve">corresponding testbenches. </w:t>
+      </w:r>
+      <w:r>
+        <w:rPr>
+          <w:rFonts w:ascii="Times New Roman" w:hAnsi="Times New Roman" w:cs="Times New Roman"/>
+          <w:sz w:val="24"/>
+          <w:szCs w:val="24"/>
+        </w:rPr>
+        <w:t xml:space="preserve">I then tested them in </w:t>
       </w:r>
       <w:hyperlink r:id="rId6" w:history="1">
         <w:r>
           <w:rPr>
             <w:rStyle w:val="Hyperlink"/>
+            <w:rFonts w:ascii="Times New Roman" w:hAnsi="Times New Roman" w:cs="Times New Roman"/>
+            <w:sz w:val="24"/>
+            <w:szCs w:val="24"/>
           </w:rPr>
           <w:t>Edit code - EDA Playground</w:t>
         </w:r>
       </w:hyperlink>
       <w:r>
+        <w:rPr>
+          <w:rFonts w:ascii="Times New Roman" w:hAnsi="Times New Roman" w:cs="Times New Roman"/>
+          <w:sz w:val="24"/>
+          <w:szCs w:val="24"/>
+        </w:rPr>
         <w:t xml:space="preserve"> which allowed for quick running and editing of the testbenches and modules.</w:t>
+      </w:r>
+      <w:r>
+        <w:rPr>
+          <w:rFonts w:ascii="Times New Roman" w:hAnsi="Times New Roman" w:cs="Times New Roman"/>
+          <w:sz w:val="24"/>
+          <w:szCs w:val="24"/>
+        </w:rPr>
+        <w:t xml:space="preserve"> (See the following figures for the waveforms of each)</w:t>
       </w:r>
     </w:p>
     <w:p>
@@ -1756,6 +2036,368 @@
           <w:szCs w:val="24"/>
         </w:rPr>
         <w:t>Also, having them allows me to see how I could go about programmatically creating the circuits with python.</w:t>
+      </w:r>
+    </w:p>
+    <w:p>
+      <w:pPr>
+        <w:pStyle w:val="ListParagraph"/>
+        <w:numPr>
+          <w:ilvl w:val="2"/>
+          <w:numId w:val="1"/>
+        </w:numPr>
+        <w:spacing w:after="120" w:line="240" w:lineRule="auto"/>
+        <w:rPr>
+          <w:rFonts w:ascii="Times New Roman" w:hAnsi="Times New Roman" w:cs="Times New Roman"/>
+          <w:sz w:val="24"/>
+          <w:szCs w:val="24"/>
+        </w:rPr>
+      </w:pPr>
+      <w:r>
+        <w:rPr>
+          <w:rFonts w:ascii="Times New Roman" w:hAnsi="Times New Roman" w:cs="Times New Roman"/>
+          <w:sz w:val="24"/>
+          <w:szCs w:val="24"/>
+        </w:rPr>
+        <w:t xml:space="preserve"> The Half Adder takes in </w:t>
+      </w:r>
+      <w:r>
+        <w:rPr>
+          <w:rFonts w:ascii="Times New Roman" w:hAnsi="Times New Roman" w:cs="Times New Roman"/>
+          <w:sz w:val="24"/>
+          <w:szCs w:val="24"/>
+        </w:rPr>
+        <w:t>two</w:t>
+      </w:r>
+      <w:r>
+        <w:rPr>
+          <w:rFonts w:ascii="Times New Roman" w:hAnsi="Times New Roman" w:cs="Times New Roman"/>
+          <w:sz w:val="24"/>
+          <w:szCs w:val="24"/>
+        </w:rPr>
+        <w:t xml:space="preserve"> 1-bit inputs</w:t>
+      </w:r>
+      <w:r>
+        <w:rPr>
+          <w:rFonts w:ascii="Times New Roman" w:hAnsi="Times New Roman" w:cs="Times New Roman"/>
+          <w:sz w:val="24"/>
+          <w:szCs w:val="24"/>
+        </w:rPr>
+        <w:t xml:space="preserve"> then</w:t>
+      </w:r>
+      <w:r>
+        <w:rPr>
+          <w:rFonts w:ascii="Times New Roman" w:hAnsi="Times New Roman" w:cs="Times New Roman"/>
+          <w:sz w:val="24"/>
+          <w:szCs w:val="24"/>
+        </w:rPr>
+        <w:t xml:space="preserve"> XORs the values together to get the sum and ANDs the values to get the carry.</w:t>
+      </w:r>
+    </w:p>
+    <w:p>
+      <w:pPr>
+        <w:pStyle w:val="ListParagraph"/>
+        <w:numPr>
+          <w:ilvl w:val="2"/>
+          <w:numId w:val="1"/>
+        </w:numPr>
+        <w:spacing w:after="120" w:line="240" w:lineRule="auto"/>
+        <w:rPr>
+          <w:rFonts w:ascii="Times New Roman" w:hAnsi="Times New Roman" w:cs="Times New Roman"/>
+          <w:sz w:val="24"/>
+          <w:szCs w:val="24"/>
+        </w:rPr>
+      </w:pPr>
+      <w:r>
+        <w:rPr>
+          <w:rFonts w:ascii="Times New Roman" w:hAnsi="Times New Roman" w:cs="Times New Roman"/>
+          <w:sz w:val="24"/>
+          <w:szCs w:val="24"/>
+        </w:rPr>
+        <w:t xml:space="preserve"> The 1-bit Full Adder takes in three 1-bit inputs which includes a carry in. Then performs AND, OR, and XOR operations to get the sum and carry.</w:t>
+      </w:r>
+    </w:p>
+    <w:p>
+      <w:pPr>
+        <w:pStyle w:val="ListParagraph"/>
+        <w:numPr>
+          <w:ilvl w:val="2"/>
+          <w:numId w:val="1"/>
+        </w:numPr>
+        <w:spacing w:after="120" w:line="240" w:lineRule="auto"/>
+        <w:rPr>
+          <w:rFonts w:ascii="Times New Roman" w:hAnsi="Times New Roman" w:cs="Times New Roman"/>
+          <w:sz w:val="24"/>
+          <w:szCs w:val="24"/>
+        </w:rPr>
+      </w:pPr>
+      <w:r>
+        <w:rPr>
+          <w:rFonts w:ascii="Times New Roman" w:hAnsi="Times New Roman" w:cs="Times New Roman"/>
+          <w:sz w:val="24"/>
+          <w:szCs w:val="24"/>
+        </w:rPr>
+        <w:t xml:space="preserve"> The 4-bit Full Adder </w:t>
+      </w:r>
+      <w:r>
+        <w:rPr>
+          <w:rFonts w:ascii="Times New Roman" w:hAnsi="Times New Roman" w:cs="Times New Roman"/>
+          <w:sz w:val="24"/>
+          <w:szCs w:val="24"/>
+        </w:rPr>
+        <w:t xml:space="preserve">takes in two 4-bit values and a </w:t>
+      </w:r>
+      <w:r>
+        <w:rPr>
+          <w:rFonts w:ascii="Times New Roman" w:hAnsi="Times New Roman" w:cs="Times New Roman"/>
+          <w:sz w:val="24"/>
+          <w:szCs w:val="24"/>
+        </w:rPr>
+        <w:t xml:space="preserve">1-bit </w:t>
+      </w:r>
+      <w:r>
+        <w:rPr>
+          <w:rFonts w:ascii="Times New Roman" w:hAnsi="Times New Roman" w:cs="Times New Roman"/>
+          <w:sz w:val="24"/>
+          <w:szCs w:val="24"/>
+        </w:rPr>
+        <w:t xml:space="preserve">carry in. It </w:t>
+      </w:r>
+      <w:r>
+        <w:rPr>
+          <w:rFonts w:ascii="Times New Roman" w:hAnsi="Times New Roman" w:cs="Times New Roman"/>
+          <w:sz w:val="24"/>
+          <w:szCs w:val="24"/>
+        </w:rPr>
+        <w:t>is a combination of four 1-bit Full Adders with the carry outs connected to the next</w:t>
+      </w:r>
+      <w:r>
+        <w:rPr>
+          <w:rFonts w:ascii="Times New Roman" w:hAnsi="Times New Roman" w:cs="Times New Roman"/>
+          <w:sz w:val="24"/>
+          <w:szCs w:val="24"/>
+        </w:rPr>
+        <w:t>, and each taking in different index of the of the passed in value</w:t>
+      </w:r>
+      <w:r>
+        <w:rPr>
+          <w:rFonts w:ascii="Times New Roman" w:hAnsi="Times New Roman" w:cs="Times New Roman"/>
+          <w:sz w:val="24"/>
+          <w:szCs w:val="24"/>
+        </w:rPr>
+        <w:t xml:space="preserve">. </w:t>
+      </w:r>
+    </w:p>
+    <w:p>
+      <w:pPr>
+        <w:pStyle w:val="ListParagraph"/>
+        <w:numPr>
+          <w:ilvl w:val="2"/>
+          <w:numId w:val="1"/>
+        </w:numPr>
+        <w:spacing w:after="120" w:line="240" w:lineRule="auto"/>
+        <w:rPr>
+          <w:rFonts w:ascii="Times New Roman" w:hAnsi="Times New Roman" w:cs="Times New Roman"/>
+          <w:sz w:val="24"/>
+          <w:szCs w:val="24"/>
+        </w:rPr>
+      </w:pPr>
+      <w:r>
+        <w:rPr>
+          <w:rFonts w:ascii="Times New Roman" w:hAnsi="Times New Roman" w:cs="Times New Roman"/>
+          <w:sz w:val="24"/>
+          <w:szCs w:val="24"/>
+        </w:rPr>
+        <w:t xml:space="preserve"> The </w:t>
+      </w:r>
+      <w:r>
+        <w:rPr>
+          <w:rFonts w:ascii="Times New Roman" w:hAnsi="Times New Roman" w:cs="Times New Roman"/>
+          <w:sz w:val="24"/>
+          <w:szCs w:val="24"/>
+        </w:rPr>
+        <w:t xml:space="preserve">4-bit Carry Lookahead Adder takes in </w:t>
+      </w:r>
+      <w:r>
+        <w:rPr>
+          <w:rFonts w:ascii="Times New Roman" w:hAnsi="Times New Roman" w:cs="Times New Roman"/>
+          <w:sz w:val="24"/>
+          <w:szCs w:val="24"/>
+        </w:rPr>
+        <w:t xml:space="preserve">a </w:t>
+      </w:r>
+      <w:r>
+        <w:rPr>
+          <w:rFonts w:ascii="Times New Roman" w:hAnsi="Times New Roman" w:cs="Times New Roman"/>
+          <w:sz w:val="24"/>
+          <w:szCs w:val="24"/>
+        </w:rPr>
+        <w:t>1-bit</w:t>
+      </w:r>
+      <w:r>
+        <w:rPr>
+          <w:rFonts w:ascii="Times New Roman" w:hAnsi="Times New Roman" w:cs="Times New Roman"/>
+          <w:sz w:val="24"/>
+          <w:szCs w:val="24"/>
+        </w:rPr>
+        <w:t xml:space="preserve"> carry in and two 4-bit values. It creates the propagation by XORing the values, and the generate by ANDing the values. The propagate and generate and then used in a combination of AND </w:t>
+      </w:r>
+      <w:proofErr w:type="spellStart"/>
+      <w:r>
+        <w:rPr>
+          <w:rFonts w:ascii="Times New Roman" w:hAnsi="Times New Roman" w:cs="Times New Roman"/>
+          <w:sz w:val="24"/>
+          <w:szCs w:val="24"/>
+        </w:rPr>
+        <w:t>and</w:t>
+      </w:r>
+      <w:proofErr w:type="spellEnd"/>
+      <w:r>
+        <w:rPr>
+          <w:rFonts w:ascii="Times New Roman" w:hAnsi="Times New Roman" w:cs="Times New Roman"/>
+          <w:sz w:val="24"/>
+          <w:szCs w:val="24"/>
+        </w:rPr>
+        <w:t xml:space="preserve"> OR gates making the carry values. The carry values are then XORed with the propagate value</w:t>
+      </w:r>
+      <w:r>
+        <w:rPr>
+          <w:rFonts w:ascii="Times New Roman" w:hAnsi="Times New Roman" w:cs="Times New Roman"/>
+          <w:sz w:val="24"/>
+          <w:szCs w:val="24"/>
+        </w:rPr>
+        <w:t xml:space="preserve"> to get the sum</w:t>
+      </w:r>
+      <w:r>
+        <w:rPr>
+          <w:rFonts w:ascii="Times New Roman" w:hAnsi="Times New Roman" w:cs="Times New Roman"/>
+          <w:sz w:val="24"/>
+          <w:szCs w:val="24"/>
+        </w:rPr>
+        <w:t xml:space="preserve">. </w:t>
+      </w:r>
+    </w:p>
+    <w:p>
+      <w:pPr>
+        <w:pStyle w:val="ListParagraph"/>
+        <w:numPr>
+          <w:ilvl w:val="2"/>
+          <w:numId w:val="1"/>
+        </w:numPr>
+        <w:spacing w:after="120" w:line="240" w:lineRule="auto"/>
+        <w:rPr>
+          <w:rFonts w:ascii="Times New Roman" w:hAnsi="Times New Roman" w:cs="Times New Roman"/>
+          <w:sz w:val="28"/>
+          <w:szCs w:val="28"/>
+        </w:rPr>
+      </w:pPr>
+      <w:r>
+        <w:rPr>
+          <w:rFonts w:ascii="Times New Roman" w:hAnsi="Times New Roman" w:cs="Times New Roman"/>
+          <w:sz w:val="24"/>
+          <w:szCs w:val="24"/>
+        </w:rPr>
+        <w:t xml:space="preserve"> The 4-bit 2C Multiplier takes in two 4-bit values and will output a 4-bit value. The output is a 4-bit value </w:t>
+      </w:r>
+      <w:r>
+        <w:rPr>
+          <w:rFonts w:ascii="Times New Roman" w:hAnsi="Times New Roman" w:cs="Times New Roman"/>
+          <w:sz w:val="24"/>
+          <w:szCs w:val="24"/>
+        </w:rPr>
+        <w:t xml:space="preserve">since I chopped </w:t>
+      </w:r>
+      <w:r>
+        <w:rPr>
+          <w:rFonts w:ascii="Times New Roman" w:hAnsi="Times New Roman" w:cs="Times New Roman"/>
+          <w:sz w:val="24"/>
+          <w:szCs w:val="24"/>
+        </w:rPr>
+        <w:t>the actual result. The chop will vary later based on the (</w:t>
+      </w:r>
+      <w:proofErr w:type="spellStart"/>
+      <w:proofErr w:type="gramStart"/>
+      <w:r>
+        <w:rPr>
+          <w:rFonts w:ascii="Times New Roman" w:hAnsi="Times New Roman" w:cs="Times New Roman"/>
+          <w:sz w:val="24"/>
+          <w:szCs w:val="24"/>
+        </w:rPr>
+        <w:t>Qm.n</w:t>
+      </w:r>
+      <w:proofErr w:type="spellEnd"/>
+      <w:proofErr w:type="gramEnd"/>
+      <w:r>
+        <w:rPr>
+          <w:rFonts w:ascii="Times New Roman" w:hAnsi="Times New Roman" w:cs="Times New Roman"/>
+          <w:sz w:val="24"/>
+          <w:szCs w:val="24"/>
+        </w:rPr>
+        <w:t xml:space="preserve">) m and n values where I will chop off from the </w:t>
+      </w:r>
+      <w:r>
+        <w:rPr>
+          <w:rFonts w:ascii="Times New Roman" w:hAnsi="Times New Roman" w:cs="Times New Roman"/>
+          <w:sz w:val="24"/>
+          <w:szCs w:val="24"/>
+        </w:rPr>
+        <w:t xml:space="preserve">left of the </w:t>
+      </w:r>
+      <w:r>
+        <w:rPr>
+          <w:rFonts w:ascii="Times New Roman" w:hAnsi="Times New Roman" w:cs="Times New Roman"/>
+          <w:sz w:val="24"/>
+          <w:szCs w:val="24"/>
+        </w:rPr>
+        <w:lastRenderedPageBreak/>
+        <w:t>address</w:t>
+      </w:r>
+      <w:r>
+        <w:rPr>
+          <w:rFonts w:ascii="Times New Roman" w:hAnsi="Times New Roman" w:cs="Times New Roman"/>
+          <w:sz w:val="24"/>
+          <w:szCs w:val="24"/>
+        </w:rPr>
+        <w:t xml:space="preserve"> </w:t>
+      </w:r>
+      <w:r>
+        <w:rPr>
+          <w:rFonts w:ascii="Times New Roman" w:hAnsi="Times New Roman" w:cs="Times New Roman"/>
+          <w:sz w:val="24"/>
+          <w:szCs w:val="24"/>
+        </w:rPr>
+        <w:t>(</w:t>
+      </w:r>
+      <w:r>
+        <w:rPr>
+          <w:rFonts w:ascii="Times New Roman" w:hAnsi="Times New Roman" w:cs="Times New Roman"/>
+          <w:sz w:val="24"/>
+          <w:szCs w:val="24"/>
+        </w:rPr>
+        <w:t>m+1</w:t>
+      </w:r>
+      <w:r>
+        <w:rPr>
+          <w:rFonts w:ascii="Times New Roman" w:hAnsi="Times New Roman" w:cs="Times New Roman"/>
+          <w:sz w:val="24"/>
+          <w:szCs w:val="24"/>
+        </w:rPr>
+        <w:t>)-</w:t>
+      </w:r>
+      <w:r>
+        <w:rPr>
+          <w:rFonts w:ascii="Times New Roman" w:hAnsi="Times New Roman" w:cs="Times New Roman"/>
+          <w:sz w:val="24"/>
+          <w:szCs w:val="24"/>
+        </w:rPr>
+        <w:t>bits and</w:t>
+      </w:r>
+      <w:r>
+        <w:rPr>
+          <w:rFonts w:ascii="Times New Roman" w:hAnsi="Times New Roman" w:cs="Times New Roman"/>
+          <w:sz w:val="24"/>
+          <w:szCs w:val="24"/>
+        </w:rPr>
+        <w:t xml:space="preserve"> from the right I will chop off n-bits. The multiplier is a large collection of ANDs, NANDs, 1-bit Full Adders, and Half adders.</w:t>
       </w:r>
     </w:p>
     <w:p>
@@ -1893,8 +2535,8 @@
           <w:szCs w:val="28"/>
         </w:rPr>
         <w:drawing>
-          <wp:inline distT="0" distB="0" distL="0" distR="0" wp14:anchorId="081C6716" wp14:editId="53C6ACE1">
-            <wp:extent cx="6863080" cy="1084580"/>
+          <wp:inline distT="0" distB="0" distL="0" distR="0" wp14:anchorId="081C6716" wp14:editId="2F71E282">
+            <wp:extent cx="6997700" cy="1084580"/>
             <wp:effectExtent l="0" t="0" r="0" b="1270"/>
             <wp:docPr id="3" name="Picture 3" descr="A screenshot of a computer&#10;&#10;Description automatically generated"/>
             <wp:cNvGraphicFramePr>
@@ -1921,7 +2563,7 @@
                   <pic:spPr bwMode="auto">
                     <a:xfrm>
                       <a:off x="0" y="0"/>
-                      <a:ext cx="6902478" cy="1090806"/>
+                      <a:ext cx="7037870" cy="1090806"/>
                     </a:xfrm>
                     <a:prstGeom prst="rect">
                       <a:avLst/>
@@ -1995,10 +2637,9 @@
           <w:iCs/>
           <w:noProof/>
         </w:rPr>
-        <w:lastRenderedPageBreak/>
         <w:drawing>
-          <wp:inline distT="0" distB="0" distL="0" distR="0" wp14:anchorId="3E026BB2" wp14:editId="416A2BE6">
-            <wp:extent cx="6786880" cy="984885"/>
+          <wp:inline distT="0" distB="0" distL="0" distR="0" wp14:anchorId="3E026BB2" wp14:editId="303C83A0">
+            <wp:extent cx="7010400" cy="984885"/>
             <wp:effectExtent l="0" t="0" r="0" b="5715"/>
             <wp:docPr id="6" name="Picture 6" descr="A computer screen capture&#10;&#10;Description automatically generated with medium confidence"/>
             <wp:cNvGraphicFramePr>
@@ -2025,7 +2666,7 @@
                   <pic:spPr bwMode="auto">
                     <a:xfrm>
                       <a:off x="0" y="0"/>
-                      <a:ext cx="6873935" cy="997518"/>
+                      <a:ext cx="7100322" cy="997518"/>
                     </a:xfrm>
                     <a:prstGeom prst="rect">
                       <a:avLst/>
@@ -2100,9 +2741,9 @@
           <w:noProof/>
         </w:rPr>
         <w:drawing>
-          <wp:inline distT="0" distB="0" distL="0" distR="0" wp14:anchorId="54A82297" wp14:editId="04276300">
-            <wp:extent cx="6852557" cy="1059254"/>
-            <wp:effectExtent l="0" t="0" r="5715" b="7620"/>
+          <wp:inline distT="0" distB="0" distL="0" distR="0" wp14:anchorId="54A82297" wp14:editId="205551D0">
+            <wp:extent cx="6997700" cy="1059180"/>
+            <wp:effectExtent l="0" t="0" r="0" b="7620"/>
             <wp:docPr id="7" name="Picture 7" descr="Graphical user interface&#10;&#10;Description automatically generated"/>
             <wp:cNvGraphicFramePr>
               <a:graphicFrameLocks xmlns:a="http://schemas.openxmlformats.org/drawingml/2006/main" noChangeAspect="1"/>
@@ -2128,7 +2769,7 @@
                   <pic:spPr bwMode="auto">
                     <a:xfrm>
                       <a:off x="0" y="0"/>
-                      <a:ext cx="6930426" cy="1071291"/>
+                      <a:ext cx="7077715" cy="1071291"/>
                     </a:xfrm>
                     <a:prstGeom prst="rect">
                       <a:avLst/>
@@ -2203,8 +2844,8 @@
           <w:szCs w:val="28"/>
         </w:rPr>
         <w:drawing>
-          <wp:inline distT="0" distB="0" distL="0" distR="0" wp14:anchorId="07556298" wp14:editId="3C2D2B97">
-            <wp:extent cx="7035800" cy="988300"/>
+          <wp:inline distT="0" distB="0" distL="0" distR="0" wp14:anchorId="07556298" wp14:editId="4D1BA463">
+            <wp:extent cx="6991350" cy="988060"/>
             <wp:effectExtent l="0" t="0" r="0" b="2540"/>
             <wp:docPr id="1" name="Picture 1" descr="Graphical user interface&#10;&#10;Description automatically generated with medium confidence"/>
             <wp:cNvGraphicFramePr>
@@ -2231,7 +2872,7 @@
                   <pic:spPr bwMode="auto">
                     <a:xfrm>
                       <a:off x="0" y="0"/>
-                      <a:ext cx="7109750" cy="998688"/>
+                      <a:ext cx="7066552" cy="998688"/>
                     </a:xfrm>
                     <a:prstGeom prst="rect">
                       <a:avLst/>
@@ -2307,19 +2948,46 @@
         <w:spacing w:after="120" w:line="240" w:lineRule="auto"/>
         <w:rPr>
           <w:rFonts w:ascii="Times New Roman" w:hAnsi="Times New Roman" w:cs="Times New Roman"/>
-          <w:sz w:val="28"/>
-          <w:szCs w:val="28"/>
-        </w:rPr>
-      </w:pPr>
-      <w:r>
-        <w:rPr>
-          <w:rFonts w:ascii="Times New Roman" w:hAnsi="Times New Roman" w:cs="Times New Roman"/>
           <w:b/>
           <w:bCs/>
           <w:sz w:val="32"/>
           <w:szCs w:val="32"/>
           <w:u w:val="single"/>
         </w:rPr>
+      </w:pPr>
+    </w:p>
+    <w:p>
+      <w:pPr>
+        <w:spacing w:after="120" w:line="240" w:lineRule="auto"/>
+        <w:rPr>
+          <w:rFonts w:ascii="Times New Roman" w:hAnsi="Times New Roman" w:cs="Times New Roman"/>
+          <w:b/>
+          <w:bCs/>
+          <w:sz w:val="32"/>
+          <w:szCs w:val="32"/>
+          <w:u w:val="single"/>
+        </w:rPr>
+      </w:pPr>
+    </w:p>
+    <w:p>
+      <w:pPr>
+        <w:spacing w:after="120" w:line="240" w:lineRule="auto"/>
+        <w:rPr>
+          <w:rFonts w:ascii="Times New Roman" w:hAnsi="Times New Roman" w:cs="Times New Roman"/>
+          <w:sz w:val="28"/>
+          <w:szCs w:val="28"/>
+        </w:rPr>
+      </w:pPr>
+      <w:r>
+        <w:rPr>
+          <w:rFonts w:ascii="Times New Roman" w:hAnsi="Times New Roman" w:cs="Times New Roman"/>
+          <w:b/>
+          <w:bCs/>
+          <w:sz w:val="32"/>
+          <w:szCs w:val="32"/>
+          <w:u w:val="single"/>
+        </w:rPr>
+        <w:lastRenderedPageBreak/>
         <w:t xml:space="preserve">Part 2 </w:t>
       </w:r>
       <w:r>
@@ -2485,7 +3153,25 @@
           <w:sz w:val="24"/>
           <w:szCs w:val="24"/>
         </w:rPr>
-        <w:t xml:space="preserve"> Create a testbench using python to parse through the best_results and hook up the modules creating the network.</w:t>
+        <w:t xml:space="preserve"> Create a testbench using python to parse through the </w:t>
+      </w:r>
+      <w:proofErr w:type="spellStart"/>
+      <w:r>
+        <w:rPr>
+          <w:rFonts w:ascii="Times New Roman" w:hAnsi="Times New Roman" w:cs="Times New Roman"/>
+          <w:sz w:val="24"/>
+          <w:szCs w:val="24"/>
+        </w:rPr>
+        <w:t>best_results</w:t>
+      </w:r>
+      <w:proofErr w:type="spellEnd"/>
+      <w:r>
+        <w:rPr>
+          <w:rFonts w:ascii="Times New Roman" w:hAnsi="Times New Roman" w:cs="Times New Roman"/>
+          <w:sz w:val="24"/>
+          <w:szCs w:val="24"/>
+        </w:rPr>
+        <w:t xml:space="preserve"> and hook up the modules creating the network.</w:t>
       </w:r>
     </w:p>
     <w:p>
@@ -2508,7 +3194,25 @@
           <w:sz w:val="24"/>
           <w:szCs w:val="24"/>
         </w:rPr>
-        <w:t xml:space="preserve"> Possible implement the softmax for outputting the number the network thinks the image is rather than just looking at the values and picking which one is the highest. </w:t>
+        <w:t xml:space="preserve"> Possible implement the </w:t>
+      </w:r>
+      <w:proofErr w:type="spellStart"/>
+      <w:r>
+        <w:rPr>
+          <w:rFonts w:ascii="Times New Roman" w:hAnsi="Times New Roman" w:cs="Times New Roman"/>
+          <w:sz w:val="24"/>
+          <w:szCs w:val="24"/>
+        </w:rPr>
+        <w:t>softmax</w:t>
+      </w:r>
+      <w:proofErr w:type="spellEnd"/>
+      <w:r>
+        <w:rPr>
+          <w:rFonts w:ascii="Times New Roman" w:hAnsi="Times New Roman" w:cs="Times New Roman"/>
+          <w:sz w:val="24"/>
+          <w:szCs w:val="24"/>
+        </w:rPr>
+        <w:t xml:space="preserve"> for outputting the number the network thinks the image is rather than just looking at the values and picking which one is the highest. </w:t>
       </w:r>
     </w:p>
     <w:p>
@@ -2627,7 +3331,29 @@
           <w:sz w:val="28"/>
           <w:szCs w:val="28"/>
         </w:rPr>
-        <w:t>Implement Dadda Tree Multiplier</w:t>
+        <w:t xml:space="preserve">Implement </w:t>
+      </w:r>
+      <w:proofErr w:type="spellStart"/>
+      <w:r>
+        <w:rPr>
+          <w:rFonts w:ascii="Times New Roman" w:hAnsi="Times New Roman" w:cs="Times New Roman"/>
+          <w:b/>
+          <w:bCs/>
+          <w:sz w:val="28"/>
+          <w:szCs w:val="28"/>
+        </w:rPr>
+        <w:t>Dadda</w:t>
+      </w:r>
+      <w:proofErr w:type="spellEnd"/>
+      <w:r>
+        <w:rPr>
+          <w:rFonts w:ascii="Times New Roman" w:hAnsi="Times New Roman" w:cs="Times New Roman"/>
+          <w:b/>
+          <w:bCs/>
+          <w:sz w:val="28"/>
+          <w:szCs w:val="28"/>
+        </w:rPr>
+        <w:t xml:space="preserve"> Tree Multiplier</w:t>
       </w:r>
       <w:r>
         <w:rPr>
@@ -2688,7 +3414,25 @@
           <w:sz w:val="24"/>
           <w:szCs w:val="24"/>
         </w:rPr>
-        <w:t xml:space="preserve">The dadda multiplier would be much faster and should save power than the basic 2’s complement multiplier that I am doing. </w:t>
+        <w:t xml:space="preserve">The </w:t>
+      </w:r>
+      <w:proofErr w:type="spellStart"/>
+      <w:r>
+        <w:rPr>
+          <w:rFonts w:ascii="Times New Roman" w:hAnsi="Times New Roman" w:cs="Times New Roman"/>
+          <w:sz w:val="24"/>
+          <w:szCs w:val="24"/>
+        </w:rPr>
+        <w:t>dadda</w:t>
+      </w:r>
+      <w:proofErr w:type="spellEnd"/>
+      <w:r>
+        <w:rPr>
+          <w:rFonts w:ascii="Times New Roman" w:hAnsi="Times New Roman" w:cs="Times New Roman"/>
+          <w:sz w:val="24"/>
+          <w:szCs w:val="24"/>
+        </w:rPr>
+        <w:t xml:space="preserve"> multiplier would be much faster and should save power than the basic 2’s complement multiplier that I am doing. </w:t>
       </w:r>
     </w:p>
     <w:p>
@@ -2727,7 +3471,6 @@
           <w:sz w:val="28"/>
           <w:szCs w:val="28"/>
         </w:rPr>
-        <w:lastRenderedPageBreak/>
         <w:t>Upscale Address to 64-Bit</w:t>
       </w:r>
       <w:r>

</xml_diff>

<commit_message>
Updated report to talk about implementing the CLA in the multiplier.
</commit_message>
<xml_diff>
--- a/Reports/Midterm Report.docx
+++ b/Reports/Midterm Report.docx
@@ -294,29 +294,7 @@
           <w:sz w:val="28"/>
           <w:szCs w:val="28"/>
         </w:rPr>
-        <w:t xml:space="preserve">Training the Network with </w:t>
-      </w:r>
-      <w:proofErr w:type="spellStart"/>
-      <w:r>
-        <w:rPr>
-          <w:rFonts w:ascii="Times New Roman" w:hAnsi="Times New Roman" w:cs="Times New Roman"/>
-          <w:b/>
-          <w:bCs/>
-          <w:sz w:val="28"/>
-          <w:szCs w:val="28"/>
-        </w:rPr>
-        <w:t>PyTorch</w:t>
-      </w:r>
-      <w:proofErr w:type="spellEnd"/>
-      <w:r>
-        <w:rPr>
-          <w:rFonts w:ascii="Times New Roman" w:hAnsi="Times New Roman" w:cs="Times New Roman"/>
-          <w:b/>
-          <w:bCs/>
-          <w:sz w:val="28"/>
-          <w:szCs w:val="28"/>
-        </w:rPr>
-        <w:t>:</w:t>
+        <w:t>Training the Network with PyTorch:</w:t>
       </w:r>
     </w:p>
     <w:p>
@@ -458,19 +436,9 @@
           <w:sz w:val="24"/>
           <w:szCs w:val="24"/>
         </w:rPr>
-        <w:t>best_</w:t>
-      </w:r>
-      <w:proofErr w:type="gramStart"/>
-      <w:r>
-        <w:rPr>
-          <w:rFonts w:ascii="Times New Roman" w:hAnsi="Times New Roman" w:cs="Times New Roman"/>
-          <w:sz w:val="24"/>
-          <w:szCs w:val="24"/>
-        </w:rPr>
-        <w:t>results.json</w:t>
+        <w:t>best_results.json</w:t>
       </w:r>
       <w:proofErr w:type="spellEnd"/>
-      <w:proofErr w:type="gramEnd"/>
       <w:r>
         <w:rPr>
           <w:rFonts w:ascii="Times New Roman" w:hAnsi="Times New Roman" w:cs="Times New Roman"/>
@@ -486,19 +454,9 @@
           <w:sz w:val="24"/>
           <w:szCs w:val="24"/>
         </w:rPr>
-        <w:t>history_best_</w:t>
-      </w:r>
-      <w:proofErr w:type="gramStart"/>
-      <w:r>
-        <w:rPr>
-          <w:rFonts w:ascii="Times New Roman" w:hAnsi="Times New Roman" w:cs="Times New Roman"/>
-          <w:sz w:val="24"/>
-          <w:szCs w:val="24"/>
-        </w:rPr>
-        <w:t>results.json</w:t>
+        <w:t>history_best_results.json</w:t>
       </w:r>
       <w:proofErr w:type="spellEnd"/>
-      <w:proofErr w:type="gramEnd"/>
       <w:r>
         <w:rPr>
           <w:rFonts w:ascii="Times New Roman" w:hAnsi="Times New Roman" w:cs="Times New Roman"/>
@@ -594,25 +552,7 @@
           <w:sz w:val="24"/>
           <w:szCs w:val="24"/>
         </w:rPr>
-        <w:t xml:space="preserve">since that is the amount of </w:t>
-      </w:r>
-      <w:proofErr w:type="gramStart"/>
-      <w:r>
-        <w:rPr>
-          <w:rFonts w:ascii="Times New Roman" w:hAnsi="Times New Roman" w:cs="Times New Roman"/>
-          <w:sz w:val="24"/>
-          <w:szCs w:val="24"/>
-        </w:rPr>
-        <w:t>pixels</w:t>
-      </w:r>
-      <w:proofErr w:type="gramEnd"/>
-      <w:r>
-        <w:rPr>
-          <w:rFonts w:ascii="Times New Roman" w:hAnsi="Times New Roman" w:cs="Times New Roman"/>
-          <w:sz w:val="24"/>
-          <w:szCs w:val="24"/>
-        </w:rPr>
-        <w:t xml:space="preserve"> we will be processing in from the 28x28 grayscale image. </w:t>
+        <w:t xml:space="preserve">since that is the amount of pixels we will be processing in from the 28x28 grayscale image. </w:t>
       </w:r>
     </w:p>
     <w:p>
@@ -1046,19 +986,9 @@
           <w:sz w:val="24"/>
           <w:szCs w:val="24"/>
         </w:rPr>
-        <w:t>best_</w:t>
-      </w:r>
-      <w:proofErr w:type="gramStart"/>
-      <w:r>
-        <w:rPr>
-          <w:rFonts w:ascii="Times New Roman" w:hAnsi="Times New Roman" w:cs="Times New Roman"/>
-          <w:sz w:val="24"/>
-          <w:szCs w:val="24"/>
-        </w:rPr>
-        <w:t>results.json</w:t>
+        <w:t>best_results.json</w:t>
       </w:r>
       <w:proofErr w:type="spellEnd"/>
-      <w:proofErr w:type="gramEnd"/>
       <w:r>
         <w:rPr>
           <w:rFonts w:ascii="Times New Roman" w:hAnsi="Times New Roman" w:cs="Times New Roman"/>
@@ -1149,7 +1079,6 @@
         <w:t xml:space="preserve">Using </w:t>
       </w:r>
       <w:proofErr w:type="spellStart"/>
-      <w:proofErr w:type="gramStart"/>
       <w:r>
         <w:rPr>
           <w:rFonts w:ascii="Times New Roman" w:hAnsi="Times New Roman" w:cs="Times New Roman"/>
@@ -1159,7 +1088,6 @@
         <w:t>Qm.n</w:t>
       </w:r>
       <w:proofErr w:type="spellEnd"/>
-      <w:proofErr w:type="gramEnd"/>
       <w:r>
         <w:rPr>
           <w:rFonts w:ascii="Times New Roman" w:hAnsi="Times New Roman" w:cs="Times New Roman"/>
@@ -1391,25 +1319,7 @@
           <w:sz w:val="24"/>
           <w:szCs w:val="24"/>
         </w:rPr>
-        <w:t xml:space="preserve"> once I get everything implemented </w:t>
-      </w:r>
-      <w:proofErr w:type="gramStart"/>
-      <w:r>
-        <w:rPr>
-          <w:rFonts w:ascii="Times New Roman" w:hAnsi="Times New Roman" w:cs="Times New Roman"/>
-          <w:sz w:val="24"/>
-          <w:szCs w:val="24"/>
-        </w:rPr>
-        <w:t>in order to</w:t>
-      </w:r>
-      <w:proofErr w:type="gramEnd"/>
-      <w:r>
-        <w:rPr>
-          <w:rFonts w:ascii="Times New Roman" w:hAnsi="Times New Roman" w:cs="Times New Roman"/>
-          <w:sz w:val="24"/>
-          <w:szCs w:val="24"/>
-        </w:rPr>
-        <w:t xml:space="preserve"> have better accuracy)</w:t>
+        <w:t xml:space="preserve"> once I get everything implemented in order to have better accuracy)</w:t>
       </w:r>
     </w:p>
     <w:p>
@@ -2315,7 +2225,6 @@
         <w:t>the actual result. The chop will vary later based on the (</w:t>
       </w:r>
       <w:proofErr w:type="spellStart"/>
-      <w:proofErr w:type="gramStart"/>
       <w:r>
         <w:rPr>
           <w:rFonts w:ascii="Times New Roman" w:hAnsi="Times New Roman" w:cs="Times New Roman"/>
@@ -2325,7 +2234,6 @@
         <w:t>Qm.n</w:t>
       </w:r>
       <w:proofErr w:type="spellEnd"/>
-      <w:proofErr w:type="gramEnd"/>
       <w:r>
         <w:rPr>
           <w:rFonts w:ascii="Times New Roman" w:hAnsi="Times New Roman" w:cs="Times New Roman"/>
@@ -3331,6 +3239,91 @@
           <w:sz w:val="28"/>
           <w:szCs w:val="28"/>
         </w:rPr>
+        <w:t>Implement CLA in Multiplier:</w:t>
+      </w:r>
+    </w:p>
+    <w:p>
+      <w:pPr>
+        <w:pStyle w:val="ListParagraph"/>
+        <w:numPr>
+          <w:ilvl w:val="0"/>
+          <w:numId w:val="9"/>
+        </w:numPr>
+        <w:spacing w:after="120" w:line="240" w:lineRule="auto"/>
+        <w:rPr>
+          <w:rFonts w:ascii="Times New Roman" w:hAnsi="Times New Roman" w:cs="Times New Roman"/>
+          <w:sz w:val="24"/>
+          <w:szCs w:val="24"/>
+        </w:rPr>
+      </w:pPr>
+      <w:r>
+        <w:rPr>
+          <w:rFonts w:ascii="Times New Roman" w:hAnsi="Times New Roman" w:cs="Times New Roman"/>
+          <w:sz w:val="24"/>
+          <w:szCs w:val="24"/>
+        </w:rPr>
+        <w:t xml:space="preserve"> I will need to make a 1-bit, 2-bit, and 3-bit CLA as well. Since the CLA shouldn’t go over the 4-bit design. </w:t>
+      </w:r>
+    </w:p>
+    <w:p>
+      <w:pPr>
+        <w:pStyle w:val="ListParagraph"/>
+        <w:numPr>
+          <w:ilvl w:val="0"/>
+          <w:numId w:val="9"/>
+        </w:numPr>
+        <w:spacing w:after="120" w:line="240" w:lineRule="auto"/>
+        <w:rPr>
+          <w:rFonts w:ascii="Times New Roman" w:hAnsi="Times New Roman" w:cs="Times New Roman"/>
+          <w:sz w:val="24"/>
+          <w:szCs w:val="24"/>
+        </w:rPr>
+      </w:pPr>
+      <w:r>
+        <w:rPr>
+          <w:rFonts w:ascii="Times New Roman" w:hAnsi="Times New Roman" w:cs="Times New Roman"/>
+          <w:sz w:val="24"/>
+          <w:szCs w:val="24"/>
+        </w:rPr>
+        <w:t xml:space="preserve"> I will need to modify by removing the full adders and replacing them with the a combination of n-bit CLAs where n is less than or equal to 4. </w:t>
+      </w:r>
+    </w:p>
+    <w:p>
+      <w:pPr>
+        <w:pStyle w:val="ListParagraph"/>
+        <w:spacing w:after="120" w:line="240" w:lineRule="auto"/>
+        <w:ind w:left="1440"/>
+        <w:rPr>
+          <w:rFonts w:ascii="Times New Roman" w:hAnsi="Times New Roman" w:cs="Times New Roman"/>
+          <w:sz w:val="24"/>
+          <w:szCs w:val="24"/>
+        </w:rPr>
+      </w:pPr>
+    </w:p>
+    <w:p>
+      <w:pPr>
+        <w:pStyle w:val="ListParagraph"/>
+        <w:numPr>
+          <w:ilvl w:val="0"/>
+          <w:numId w:val="2"/>
+        </w:numPr>
+        <w:spacing w:after="120" w:line="240" w:lineRule="auto"/>
+        <w:rPr>
+          <w:rFonts w:ascii="Times New Roman" w:hAnsi="Times New Roman" w:cs="Times New Roman"/>
+          <w:b/>
+          <w:bCs/>
+          <w:sz w:val="28"/>
+          <w:szCs w:val="28"/>
+        </w:rPr>
+      </w:pPr>
+      <w:r>
+        <w:rPr>
+          <w:rFonts w:ascii="Times New Roman" w:hAnsi="Times New Roman" w:cs="Times New Roman"/>
+          <w:b/>
+          <w:bCs/>
+          <w:sz w:val="28"/>
+          <w:szCs w:val="28"/>
+        </w:rPr>
         <w:t xml:space="preserve">Implement </w:t>
       </w:r>
       <w:proofErr w:type="spellStart"/>
@@ -3784,10 +3777,10 @@
     </w:lvl>
   </w:abstractNum>
   <w:abstractNum w:abstractNumId="1" w15:restartNumberingAfterBreak="0">
-    <w:nsid w:val="0F8C32CB"/>
+    <w:nsid w:val="0E1C09D2"/>
     <w:multiLevelType w:val="hybridMultilevel"/>
-    <w:tmpl w:val="98E88696"/>
-    <w:lvl w:ilvl="0" w:tplc="8BD258F4">
+    <w:tmpl w:val="3EA49D68"/>
+    <w:lvl w:ilvl="0" w:tplc="41FE11DC">
       <w:start w:val="1"/>
       <w:numFmt w:val="lowerRoman"/>
       <w:lvlText w:val="%1."/>
@@ -3875,6 +3868,97 @@
     </w:lvl>
   </w:abstractNum>
   <w:abstractNum w:abstractNumId="2" w15:restartNumberingAfterBreak="0">
+    <w:nsid w:val="0F8C32CB"/>
+    <w:multiLevelType w:val="hybridMultilevel"/>
+    <w:tmpl w:val="98E88696"/>
+    <w:lvl w:ilvl="0" w:tplc="8BD258F4">
+      <w:start w:val="1"/>
+      <w:numFmt w:val="lowerRoman"/>
+      <w:lvlText w:val="%1."/>
+      <w:lvlJc w:val="right"/>
+      <w:pPr>
+        <w:ind w:left="1440" w:firstLine="0"/>
+      </w:pPr>
+      <w:rPr>
+        <w:rFonts w:hint="default"/>
+        <w:sz w:val="24"/>
+        <w:szCs w:val="24"/>
+      </w:rPr>
+    </w:lvl>
+    <w:lvl w:ilvl="1" w:tplc="04090019" w:tentative="1">
+      <w:start w:val="1"/>
+      <w:numFmt w:val="lowerLetter"/>
+      <w:lvlText w:val="%2."/>
+      <w:lvlJc w:val="left"/>
+      <w:pPr>
+        <w:ind w:left="1440" w:hanging="360"/>
+      </w:pPr>
+    </w:lvl>
+    <w:lvl w:ilvl="2" w:tplc="0409001B" w:tentative="1">
+      <w:start w:val="1"/>
+      <w:numFmt w:val="lowerRoman"/>
+      <w:lvlText w:val="%3."/>
+      <w:lvlJc w:val="right"/>
+      <w:pPr>
+        <w:ind w:left="2160" w:hanging="180"/>
+      </w:pPr>
+    </w:lvl>
+    <w:lvl w:ilvl="3" w:tplc="0409000F" w:tentative="1">
+      <w:start w:val="1"/>
+      <w:numFmt w:val="decimal"/>
+      <w:lvlText w:val="%4."/>
+      <w:lvlJc w:val="left"/>
+      <w:pPr>
+        <w:ind w:left="2880" w:hanging="360"/>
+      </w:pPr>
+    </w:lvl>
+    <w:lvl w:ilvl="4" w:tplc="04090019" w:tentative="1">
+      <w:start w:val="1"/>
+      <w:numFmt w:val="lowerLetter"/>
+      <w:lvlText w:val="%5."/>
+      <w:lvlJc w:val="left"/>
+      <w:pPr>
+        <w:ind w:left="3600" w:hanging="360"/>
+      </w:pPr>
+    </w:lvl>
+    <w:lvl w:ilvl="5" w:tplc="0409001B" w:tentative="1">
+      <w:start w:val="1"/>
+      <w:numFmt w:val="lowerRoman"/>
+      <w:lvlText w:val="%6."/>
+      <w:lvlJc w:val="right"/>
+      <w:pPr>
+        <w:ind w:left="4320" w:hanging="180"/>
+      </w:pPr>
+    </w:lvl>
+    <w:lvl w:ilvl="6" w:tplc="0409000F" w:tentative="1">
+      <w:start w:val="1"/>
+      <w:numFmt w:val="decimal"/>
+      <w:lvlText w:val="%7."/>
+      <w:lvlJc w:val="left"/>
+      <w:pPr>
+        <w:ind w:left="5040" w:hanging="360"/>
+      </w:pPr>
+    </w:lvl>
+    <w:lvl w:ilvl="7" w:tplc="04090019" w:tentative="1">
+      <w:start w:val="1"/>
+      <w:numFmt w:val="lowerLetter"/>
+      <w:lvlText w:val="%8."/>
+      <w:lvlJc w:val="left"/>
+      <w:pPr>
+        <w:ind w:left="5760" w:hanging="360"/>
+      </w:pPr>
+    </w:lvl>
+    <w:lvl w:ilvl="8" w:tplc="0409001B" w:tentative="1">
+      <w:start w:val="1"/>
+      <w:numFmt w:val="lowerRoman"/>
+      <w:lvlText w:val="%9."/>
+      <w:lvlJc w:val="right"/>
+      <w:pPr>
+        <w:ind w:left="6480" w:hanging="180"/>
+      </w:pPr>
+    </w:lvl>
+  </w:abstractNum>
+  <w:abstractNum w:abstractNumId="3" w15:restartNumberingAfterBreak="0">
     <w:nsid w:val="19B86F00"/>
     <w:multiLevelType w:val="hybridMultilevel"/>
     <w:tmpl w:val="38A0CB50"/>
@@ -3968,7 +4052,7 @@
       </w:pPr>
     </w:lvl>
   </w:abstractNum>
-  <w:abstractNum w:abstractNumId="3" w15:restartNumberingAfterBreak="0">
+  <w:abstractNum w:abstractNumId="4" w15:restartNumberingAfterBreak="0">
     <w:nsid w:val="1E0D2298"/>
     <w:multiLevelType w:val="hybridMultilevel"/>
     <w:tmpl w:val="C5944940"/>
@@ -3984,7 +4068,7 @@
         <w:rFonts w:hint="default"/>
       </w:rPr>
     </w:lvl>
-    <w:lvl w:ilvl="1" w:tplc="04090019" w:tentative="1">
+    <w:lvl w:ilvl="1" w:tplc="04090019">
       <w:start w:val="1"/>
       <w:numFmt w:val="lowerLetter"/>
       <w:lvlText w:val="%2."/>
@@ -3993,13 +4077,13 @@
         <w:ind w:left="846" w:hanging="360"/>
       </w:pPr>
     </w:lvl>
-    <w:lvl w:ilvl="2" w:tplc="0409001B" w:tentative="1">
+    <w:lvl w:ilvl="2" w:tplc="0409001B">
       <w:start w:val="1"/>
       <w:numFmt w:val="lowerRoman"/>
       <w:lvlText w:val="%3."/>
       <w:lvlJc w:val="right"/>
       <w:pPr>
-        <w:ind w:left="1566" w:hanging="180"/>
+        <w:ind w:left="1710" w:hanging="180"/>
       </w:pPr>
     </w:lvl>
     <w:lvl w:ilvl="3" w:tplc="0409000F" w:tentative="1">
@@ -4057,7 +4141,7 @@
       </w:pPr>
     </w:lvl>
   </w:abstractNum>
-  <w:abstractNum w:abstractNumId="4" w15:restartNumberingAfterBreak="0">
+  <w:abstractNum w:abstractNumId="5" w15:restartNumberingAfterBreak="0">
     <w:nsid w:val="3C00067D"/>
     <w:multiLevelType w:val="hybridMultilevel"/>
     <w:tmpl w:val="3EA49D68"/>
@@ -4148,7 +4232,7 @@
       </w:pPr>
     </w:lvl>
   </w:abstractNum>
-  <w:abstractNum w:abstractNumId="5" w15:restartNumberingAfterBreak="0">
+  <w:abstractNum w:abstractNumId="6" w15:restartNumberingAfterBreak="0">
     <w:nsid w:val="51FB551B"/>
     <w:multiLevelType w:val="hybridMultilevel"/>
     <w:tmpl w:val="8D186D0E"/>
@@ -4239,7 +4323,7 @@
       </w:pPr>
     </w:lvl>
   </w:abstractNum>
-  <w:abstractNum w:abstractNumId="6" w15:restartNumberingAfterBreak="0">
+  <w:abstractNum w:abstractNumId="7" w15:restartNumberingAfterBreak="0">
     <w:nsid w:val="6A690E66"/>
     <w:multiLevelType w:val="hybridMultilevel"/>
     <w:tmpl w:val="655C10FC"/>
@@ -4330,7 +4414,7 @@
       </w:pPr>
     </w:lvl>
   </w:abstractNum>
-  <w:abstractNum w:abstractNumId="7" w15:restartNumberingAfterBreak="0">
+  <w:abstractNum w:abstractNumId="8" w15:restartNumberingAfterBreak="0">
     <w:nsid w:val="6CED0ABE"/>
     <w:multiLevelType w:val="hybridMultilevel"/>
     <w:tmpl w:val="64126A42"/>
@@ -4422,28 +4506,31 @@
     </w:lvl>
   </w:abstractNum>
   <w:num w:numId="1">
-    <w:abstractNumId w:val="2"/>
+    <w:abstractNumId w:val="3"/>
   </w:num>
   <w:num w:numId="2">
-    <w:abstractNumId w:val="3"/>
+    <w:abstractNumId w:val="4"/>
   </w:num>
   <w:num w:numId="3">
     <w:abstractNumId w:val="0"/>
   </w:num>
   <w:num w:numId="4">
+    <w:abstractNumId w:val="8"/>
+  </w:num>
+  <w:num w:numId="5">
+    <w:abstractNumId w:val="5"/>
+  </w:num>
+  <w:num w:numId="6">
     <w:abstractNumId w:val="7"/>
   </w:num>
-  <w:num w:numId="5">
-    <w:abstractNumId w:val="4"/>
+  <w:num w:numId="7">
+    <w:abstractNumId w:val="2"/>
   </w:num>
-  <w:num w:numId="6">
+  <w:num w:numId="8">
     <w:abstractNumId w:val="6"/>
   </w:num>
-  <w:num w:numId="7">
+  <w:num w:numId="9">
     <w:abstractNumId w:val="1"/>
-  </w:num>
-  <w:num w:numId="8">
-    <w:abstractNumId w:val="5"/>
   </w:num>
 </w:numbering>
 </file>

</xml_diff>